<commit_message>
chỉnh sửa file report
</commit_message>
<xml_diff>
--- a/Report/Report1.docx
+++ b/Report/Report1.docx
@@ -1349,7 +1349,6 @@
           <w:sz w:val="40"/>
           <w:szCs w:val="40"/>
         </w:rPr>
-        <w:lastRenderedPageBreak/>
         <w:t>Lịch sử cập nhật</w:t>
       </w:r>
     </w:p>
@@ -2196,7 +2195,6 @@
           <w:sz w:val="36"/>
           <w:szCs w:val="36"/>
         </w:rPr>
-        <w:lastRenderedPageBreak/>
         <w:t>Phân tích đóng góp cá nhân</w:t>
       </w:r>
     </w:p>
@@ -2288,7 +2286,6 @@
           <w:sz w:val="36"/>
           <w:szCs w:val="36"/>
         </w:rPr>
-        <w:lastRenderedPageBreak/>
         <w:t>Mục lục</w:t>
       </w:r>
     </w:p>
@@ -2685,7 +2682,6 @@
           <w:sz w:val="60"/>
           <w:szCs w:val="60"/>
         </w:rPr>
-        <w:lastRenderedPageBreak/>
         <w:t>Mô tả bài toán</w:t>
       </w:r>
     </w:p>
@@ -3121,7 +3117,6 @@
         <w:rPr>
           <w:color w:val="000000" w:themeColor="text1"/>
         </w:rPr>
-        <w:lastRenderedPageBreak/>
         <w:t xml:space="preserve">Học sinh hay phụ huynh theo dõi thời khóa biểu và các cột điểm chi tiết (kt 15’,  GK, CK, …)  của từng môn trong học kì và học bạ của học sinh trong những năm học tập ở trường. </w:t>
       </w:r>
     </w:p>
@@ -3523,7 +3518,6 @@
               <w:rPr>
                 <w:color w:val="000000" w:themeColor="text1"/>
               </w:rPr>
-              <w:lastRenderedPageBreak/>
               <w:t>UR02</w:t>
             </w:r>
           </w:p>
@@ -4076,7 +4070,6 @@
               <w:rPr>
                 <w:color w:val="000000" w:themeColor="text1"/>
               </w:rPr>
-              <w:lastRenderedPageBreak/>
               <w:t>UR10</w:t>
             </w:r>
           </w:p>
@@ -4258,7 +4251,6 @@
         <w:spacing w:after="280" w:line="360" w:lineRule="auto"/>
       </w:pPr>
       <w:r>
-        <w:lastRenderedPageBreak/>
         <w:t>- Học sinh và phụ huynh: có thể xem thời khóa biểu, điểm học tập một cách dễ dàng tiện lợi, có thể khiếu nại về điểm lên giáo viên sớm nhất, xuất bảng điểm theo môn học, theo kỳ, năm để học sinh có thể tự đánh giá kết quả học tập của mình, phụ huynh cũng dễ dàng cập nhật tình trạng học tập và kết quả học tập của con em.</w:t>
       </w:r>
     </w:p>
@@ -4328,7 +4320,6 @@
           <w:sz w:val="60"/>
           <w:szCs w:val="60"/>
         </w:rPr>
-        <w:lastRenderedPageBreak/>
         <w:t>Yêu cầu hệ thống</w:t>
       </w:r>
     </w:p>
@@ -4793,6 +4784,7 @@
           <w:sz w:val="40"/>
           <w:szCs w:val="40"/>
         </w:rPr>
+        <w:lastRenderedPageBreak/>
         <w:t>Yêu cầu phi chức năng </w:t>
       </w:r>
     </w:p>
@@ -4863,7 +4855,6 @@
         <w:rPr>
           <w:color w:val="000000" w:themeColor="text1"/>
         </w:rPr>
-        <w:lastRenderedPageBreak/>
         <w:t>Performance (=&gt; CSDL tách bảng hay gộp bảng, giới thiệu thêm thuộc tính tính toán phụ, sự lựa chọn loại CSDL là SQL hay non-SQL – giới hạn nút thắt cổ chai).</w:t>
       </w:r>
     </w:p>
@@ -5574,17 +5565,6 @@
     </w:p>
     <w:p>
       <w:pPr>
-        <w:spacing w:before="280" w:after="280"/>
-      </w:pPr>
-      <w:r>
-        <w:rPr>
-          <w:i/>
-        </w:rPr>
-        <w:t xml:space="preserve">[ Nhận diện tất cả các stakeholder của hệ thống và mô tả ngắn gọn về ảnh hưởng của mỗi stakeholder lên hệ thống cần xây dựng. ] </w:t>
-      </w:r>
-    </w:p>
-    <w:p>
-      <w:pPr>
         <w:numPr>
           <w:ilvl w:val="0"/>
           <w:numId w:val="22"/>
@@ -5645,35 +5625,7 @@
           <w:sz w:val="40"/>
           <w:szCs w:val="40"/>
         </w:rPr>
-        <w:lastRenderedPageBreak/>
         <w:t>Danh sách các actor</w:t>
-      </w:r>
-    </w:p>
-    <w:p>
-      <w:pPr>
-        <w:spacing w:before="280" w:after="280"/>
-      </w:pPr>
-      <w:r>
-        <w:rPr>
-          <w:i/>
-        </w:rPr>
-        <w:t xml:space="preserve">[ Nhận diện </w:t>
-      </w:r>
-      <w:r>
-        <w:rPr>
-          <w:b/>
-          <w:i/>
-        </w:rPr>
-        <w:t>vai trò</w:t>
-      </w:r>
-      <w:r>
-        <w:rPr>
-          <w:i/>
-        </w:rPr>
-        <w:t xml:space="preserve"> của người hoặc các thiết bị sẽ trực tiếp tương tác với hệ thống. Tương tự mục 1., liệt kê các vai trò và kèm theo mô tả ngắn gọn cho vai trò đó. ]</w:t>
-      </w:r>
-      <w:r>
-        <w:t xml:space="preserve"> </w:t>
       </w:r>
     </w:p>
     <w:p>
@@ -5710,6 +5662,7 @@
         </w:numPr>
       </w:pPr>
       <w:r>
+        <w:lastRenderedPageBreak/>
         <w:t>Giáo viên chủ nhiệm: Tổng hợp điểm từ danh sách điểm của các giáo viên bộ môn của lớp, nhận xét tình hình học sinh trong học kỳ và xếp loại học lực. Liên hệ với phụ huynh.</w:t>
       </w:r>
     </w:p>
@@ -5772,18 +5725,6 @@
     </w:p>
     <w:p>
       <w:pPr>
-        <w:spacing w:before="280" w:after="280"/>
-        <w:ind w:left="720"/>
-      </w:pPr>
-      <w:r>
-        <w:rPr>
-          <w:i/>
-        </w:rPr>
-        <w:t xml:space="preserve">[ Đối với tất cả các trường hợp sử dụng mà bạn có thể nghĩ đến (dựa trên Yêu cầu hệ thống), hãy liệt kê các use case kèm theo mô tả ngắn gọn về use case đó. ] </w:t>
-      </w:r>
-    </w:p>
-    <w:p>
-      <w:pPr>
         <w:numPr>
           <w:ilvl w:val="0"/>
           <w:numId w:val="17"/>
@@ -5899,52 +5840,8 @@
           <w:sz w:val="32"/>
           <w:szCs w:val="32"/>
         </w:rPr>
+        <w:lastRenderedPageBreak/>
         <w:t>Biểu đồ use case</w:t>
-      </w:r>
-    </w:p>
-    <w:p>
-      <w:pPr>
-        <w:spacing w:before="280" w:after="280"/>
-        <w:ind w:left="720"/>
-        <w:rPr>
-          <w:i/>
-        </w:rPr>
-      </w:pPr>
-      <w:r>
-        <w:rPr>
-          <w:i/>
-        </w:rPr>
-        <w:t>[ Vẽ biểu đồ use case với tất các use case đã liệt kê ở trên, chú ý chỉ ra các quan hệ &lt;&lt;include&gt;&gt;, &lt;&lt;extend&gt;&gt;, generalization. Kèm theo mô tả cho biểu đồ thay vì chỉ chèn hình ảnh. ]</w:t>
-      </w:r>
-    </w:p>
-    <w:p>
-      <w:pPr>
-        <w:spacing w:before="280" w:after="280"/>
-        <w:ind w:left="720"/>
-        <w:rPr>
-          <w:color w:val="4472C4"/>
-        </w:rPr>
-      </w:pPr>
-      <w:r>
-        <w:rPr>
-          <w:color w:val="4472C4"/>
-        </w:rPr>
-        <w:lastRenderedPageBreak/>
-        <w:t>[</w:t>
-      </w:r>
-      <w:r>
-        <w:rPr>
-          <w:color w:val="4472C4"/>
-          <w:sz w:val="27"/>
-          <w:szCs w:val="27"/>
-        </w:rPr>
-        <w:t>tìm hiểu s</w:t>
-      </w:r>
-      <w:r>
-        <w:rPr>
-          <w:color w:val="4472C4"/>
-        </w:rPr>
-        <w:t>ơ đồ use case]</w:t>
       </w:r>
     </w:p>
     <w:p>
@@ -6090,21 +5987,6 @@
     </w:p>
     <w:p>
       <w:pPr>
-        <w:spacing w:before="280" w:after="280"/>
-        <w:ind w:left="720"/>
-        <w:rPr>
-          <w:i/>
-        </w:rPr>
-      </w:pPr>
-      <w:r>
-        <w:rPr>
-          <w:i/>
-        </w:rPr>
-        <w:t>[ Hãy ánh xạ các yêu cầu chức năng hệ thống đã được liệt kê ở trên đến các use case. Tính toán trọng số ưu tiên của các use case của bạn. Các use case có mức độ ưu tiên cao nhất nên được xây dựng và lập kế hoạch trước. ]</w:t>
-      </w:r>
-    </w:p>
-    <w:p>
-      <w:pPr>
         <w:numPr>
           <w:ilvl w:val="0"/>
           <w:numId w:val="20"/>
@@ -9531,45 +9413,6 @@
         <w:t>Đặc tả use case</w:t>
       </w:r>
     </w:p>
-    <w:p>
-      <w:pPr>
-        <w:spacing w:before="280" w:after="280"/>
-        <w:ind w:left="360"/>
-        <w:rPr>
-          <w:i/>
-        </w:rPr>
-      </w:pPr>
-      <w:r>
-        <w:rPr>
-          <w:i/>
-        </w:rPr>
-        <w:t xml:space="preserve">[ Chọn ÍT NHẤT 5 use case quan trọng nhất và cung cấp đặc tả ở mức độ chi tiết. Các use case “quan trọng nhất” được chỉ ra bởi trọng số ưu tiên trong ma trận truy xuất nguồn gốc ở mục </w:t>
-      </w:r>
-      <w:r>
-        <w:rPr>
-          <w:b/>
-          <w:i/>
-        </w:rPr>
-        <w:t>c.</w:t>
-      </w:r>
-      <w:r>
-        <w:rPr>
-          <w:i/>
-        </w:rPr>
-        <w:t>. Bảng đặc tả use case có thể tham khảo template dưới đây ]</w:t>
-      </w:r>
-    </w:p>
-    <w:p>
-      <w:pPr>
-        <w:spacing w:before="280" w:after="280"/>
-        <w:ind w:left="720"/>
-        <w:rPr>
-          <w:color w:val="4472C4"/>
-          <w:sz w:val="27"/>
-          <w:szCs w:val="27"/>
-        </w:rPr>
-      </w:pPr>
-    </w:p>
     <w:tbl>
       <w:tblPr>
         <w:tblStyle w:val="a8"/>
@@ -9917,7 +9760,14 @@
                 <w:sz w:val="28"/>
                 <w:szCs w:val="28"/>
               </w:rPr>
-              <w:t>B1: Đăng nhập vào hệ hệ thống bằng tài khoản Admin.</w:t>
+              <w:t xml:space="preserve">Bước </w:t>
+            </w:r>
+            <w:r>
+              <w:rPr>
+                <w:sz w:val="28"/>
+                <w:szCs w:val="28"/>
+              </w:rPr>
+              <w:t>1: Đăng nhập vào hệ hệ thống bằng tài khoản Admin.</w:t>
             </w:r>
           </w:p>
           <w:p>
@@ -9933,7 +9783,14 @@
                 <w:sz w:val="28"/>
                 <w:szCs w:val="28"/>
               </w:rPr>
-              <w:t>B2:Tìm học sinh (theo tên, theo theo lớp, theo mã số )</w:t>
+              <w:t xml:space="preserve">Bước </w:t>
+            </w:r>
+            <w:r>
+              <w:rPr>
+                <w:sz w:val="28"/>
+                <w:szCs w:val="28"/>
+              </w:rPr>
+              <w:t>2:Tìm học sinh (theo tên, theo theo lớp, theo mã số )</w:t>
             </w:r>
           </w:p>
           <w:p>
@@ -9949,7 +9806,14 @@
                 <w:sz w:val="28"/>
                 <w:szCs w:val="28"/>
               </w:rPr>
-              <w:t>B3:Chọn chỉnh sửa và sửa những cột cần sửa.</w:t>
+              <w:t xml:space="preserve">Bước </w:t>
+            </w:r>
+            <w:r>
+              <w:rPr>
+                <w:sz w:val="28"/>
+                <w:szCs w:val="28"/>
+              </w:rPr>
+              <w:t>3:Chọn chỉnh sửa và sửa những cột cần sửa.</w:t>
             </w:r>
           </w:p>
           <w:p>
@@ -9965,7 +9829,14 @@
                 <w:sz w:val="28"/>
                 <w:szCs w:val="28"/>
               </w:rPr>
-              <w:t>B4: chọn lưu để hoàn tất.</w:t>
+              <w:t xml:space="preserve">Bước </w:t>
+            </w:r>
+            <w:r>
+              <w:rPr>
+                <w:sz w:val="28"/>
+                <w:szCs w:val="28"/>
+              </w:rPr>
+              <w:t>4: chọn lưu để hoàn tất.</w:t>
             </w:r>
           </w:p>
           <w:p>
@@ -9981,7 +9852,14 @@
                 <w:sz w:val="28"/>
                 <w:szCs w:val="28"/>
               </w:rPr>
-              <w:t>B5: Hệ thống thông báo thành công.</w:t>
+              <w:t xml:space="preserve">Bước </w:t>
+            </w:r>
+            <w:r>
+              <w:rPr>
+                <w:sz w:val="28"/>
+                <w:szCs w:val="28"/>
+              </w:rPr>
+              <w:t>5: Hệ thống thông báo thành công.</w:t>
             </w:r>
           </w:p>
         </w:tc>
@@ -10032,7 +9910,28 @@
                 <w:sz w:val="28"/>
                 <w:szCs w:val="28"/>
               </w:rPr>
-              <w:t xml:space="preserve">Ở B1 nếu đăng nhập không đúng tài khoản Admin thì sẽ không thể thực hiện use case này. </w:t>
+              <w:t xml:space="preserve">Ở </w:t>
+            </w:r>
+            <w:r>
+              <w:rPr>
+                <w:sz w:val="28"/>
+                <w:szCs w:val="28"/>
+              </w:rPr>
+              <w:t>Bước</w:t>
+            </w:r>
+            <w:r>
+              <w:rPr>
+                <w:sz w:val="28"/>
+                <w:szCs w:val="28"/>
+              </w:rPr>
+              <w:t xml:space="preserve"> </w:t>
+            </w:r>
+            <w:r>
+              <w:rPr>
+                <w:sz w:val="28"/>
+                <w:szCs w:val="28"/>
+              </w:rPr>
+              <w:t xml:space="preserve">1 nếu đăng nhập không đúng tài khoản Admin thì sẽ không thể thực hiện use case này. </w:t>
             </w:r>
           </w:p>
           <w:p>
@@ -10051,7 +9950,6 @@
                 <w:sz w:val="28"/>
                 <w:szCs w:val="28"/>
               </w:rPr>
-              <w:lastRenderedPageBreak/>
               <w:t>Trường hợp admin tìm học sinh để chỉnh sửa điểm mà tìm không thấy thì hệ thống sẽ thông báo không tìm thấy và cho tìm lại.</w:t>
             </w:r>
           </w:p>
@@ -10091,6 +9989,7 @@
                 <w:sz w:val="28"/>
                 <w:szCs w:val="28"/>
               </w:rPr>
+              <w:lastRenderedPageBreak/>
               <w:t>Nếu không chọn lưu thì hệ thống sẽ hủy kết quả nhập vào.</w:t>
             </w:r>
           </w:p>
@@ -10117,6 +10016,7 @@
                 <w:sz w:val="28"/>
                 <w:szCs w:val="28"/>
               </w:rPr>
+              <w:lastRenderedPageBreak/>
               <w:t>Ràng buộc phi chức năng</w:t>
             </w:r>
           </w:p>
@@ -10494,7 +10394,14 @@
                 <w:sz w:val="28"/>
                 <w:szCs w:val="28"/>
               </w:rPr>
-              <w:t>B1: Đăng nhập.</w:t>
+              <w:t xml:space="preserve">Bước </w:t>
+            </w:r>
+            <w:r>
+              <w:rPr>
+                <w:sz w:val="28"/>
+                <w:szCs w:val="28"/>
+              </w:rPr>
+              <w:t>1: Đăng nhập.</w:t>
             </w:r>
           </w:p>
           <w:p>
@@ -10510,7 +10417,14 @@
                 <w:sz w:val="28"/>
                 <w:szCs w:val="28"/>
               </w:rPr>
-              <w:t>B2: Chọn vào trường thông tin chi tiết.</w:t>
+              <w:t xml:space="preserve">Bước </w:t>
+            </w:r>
+            <w:r>
+              <w:rPr>
+                <w:sz w:val="28"/>
+                <w:szCs w:val="28"/>
+              </w:rPr>
+              <w:t>2: Chọn vào trường thông tin chi tiết.</w:t>
             </w:r>
           </w:p>
           <w:p>
@@ -10526,7 +10440,14 @@
                 <w:sz w:val="28"/>
                 <w:szCs w:val="28"/>
               </w:rPr>
-              <w:t>B3: Nhấn vào chỉnh sửa.</w:t>
+              <w:t xml:space="preserve">Bước </w:t>
+            </w:r>
+            <w:r>
+              <w:rPr>
+                <w:sz w:val="28"/>
+                <w:szCs w:val="28"/>
+              </w:rPr>
+              <w:t>3: Nhấn vào chỉnh sửa.</w:t>
             </w:r>
           </w:p>
           <w:p>
@@ -10542,7 +10463,14 @@
                 <w:sz w:val="28"/>
                 <w:szCs w:val="28"/>
               </w:rPr>
-              <w:t>B4: Nhập những thông tin thay thế hoặc thêm thông tin vào những trường cần và được phép chỉnh sửa.</w:t>
+              <w:t xml:space="preserve">Bước </w:t>
+            </w:r>
+            <w:r>
+              <w:rPr>
+                <w:sz w:val="28"/>
+                <w:szCs w:val="28"/>
+              </w:rPr>
+              <w:t>4: Nhập những thông tin thay thế hoặc thêm thông tin vào những trường cần và được phép chỉnh sửa.</w:t>
             </w:r>
           </w:p>
           <w:p>
@@ -10558,7 +10486,14 @@
                 <w:sz w:val="28"/>
                 <w:szCs w:val="28"/>
               </w:rPr>
-              <w:t>B5: Chọn lưu.</w:t>
+              <w:t xml:space="preserve">Bước </w:t>
+            </w:r>
+            <w:r>
+              <w:rPr>
+                <w:sz w:val="28"/>
+                <w:szCs w:val="28"/>
+              </w:rPr>
+              <w:t>5: Chọn lưu.</w:t>
             </w:r>
           </w:p>
           <w:p>
@@ -10574,7 +10509,14 @@
                 <w:sz w:val="28"/>
                 <w:szCs w:val="28"/>
               </w:rPr>
-              <w:t>B6: Hệ thống thông báo lưu thành công.</w:t>
+              <w:t xml:space="preserve">Bước </w:t>
+            </w:r>
+            <w:r>
+              <w:rPr>
+                <w:sz w:val="28"/>
+                <w:szCs w:val="28"/>
+              </w:rPr>
+              <w:t>6: Hệ thống thông báo lưu thành công.</w:t>
             </w:r>
           </w:p>
         </w:tc>
@@ -10610,6 +10552,11 @@
           </w:tcPr>
           <w:p>
             <w:pPr>
+              <w:pStyle w:val="ListParagraph"/>
+              <w:numPr>
+                <w:ilvl w:val="0"/>
+                <w:numId w:val="4"/>
+              </w:numPr>
               <w:spacing w:before="280" w:after="280"/>
               <w:rPr>
                 <w:sz w:val="28"/>
@@ -10621,23 +10568,155 @@
                 <w:sz w:val="28"/>
                 <w:szCs w:val="28"/>
               </w:rPr>
-              <w:t>Ở B3 nếu nhập sai định dạng gmail( đối với giáo viên) thì khi save hệ thống sẽ thông báo lỗi sai định dạng.</w:t>
-            </w:r>
-          </w:p>
-          <w:p>
-            <w:pPr>
+              <w:t xml:space="preserve">Ở </w:t>
+            </w:r>
+            <w:proofErr w:type="spellStart"/>
+            <w:r>
+              <w:rPr>
+                <w:sz w:val="28"/>
+                <w:szCs w:val="28"/>
+              </w:rPr>
+              <w:t>Bước</w:t>
+            </w:r>
+            <w:proofErr w:type="spellEnd"/>
+            <w:r>
+              <w:rPr>
+                <w:sz w:val="28"/>
+                <w:szCs w:val="28"/>
+              </w:rPr>
+              <w:t xml:space="preserve"> </w:t>
+            </w:r>
+            <w:r>
+              <w:rPr>
+                <w:sz w:val="28"/>
+                <w:szCs w:val="28"/>
+              </w:rPr>
+              <w:t>3</w:t>
+            </w:r>
+            <w:r>
+              <w:rPr>
+                <w:sz w:val="28"/>
+                <w:szCs w:val="28"/>
+                <w:lang w:val="vi-VN"/>
+              </w:rPr>
+              <w:t>:</w:t>
+            </w:r>
+            <w:r>
+              <w:rPr>
+                <w:sz w:val="28"/>
+                <w:szCs w:val="28"/>
+              </w:rPr>
+              <w:t xml:space="preserve"> n</w:t>
+            </w:r>
+            <w:proofErr w:type="spellStart"/>
+            <w:r>
+              <w:rPr>
+                <w:sz w:val="28"/>
+                <w:szCs w:val="28"/>
+              </w:rPr>
+              <w:t>ếu</w:t>
+            </w:r>
+            <w:proofErr w:type="spellEnd"/>
+            <w:r>
+              <w:rPr>
+                <w:sz w:val="28"/>
+                <w:szCs w:val="28"/>
+              </w:rPr>
+              <w:t xml:space="preserve"> nhập sai định dạng </w:t>
+            </w:r>
+            <w:proofErr w:type="gramStart"/>
+            <w:r>
+              <w:rPr>
+                <w:sz w:val="28"/>
+                <w:szCs w:val="28"/>
+              </w:rPr>
+              <w:t>gmail( đối</w:t>
+            </w:r>
+            <w:proofErr w:type="gramEnd"/>
+            <w:r>
+              <w:rPr>
+                <w:sz w:val="28"/>
+                <w:szCs w:val="28"/>
+              </w:rPr>
+              <w:t xml:space="preserve"> với giáo viên) thì khi save hệ thống sẽ thông báo lỗi sai định dạng.</w:t>
+            </w:r>
+          </w:p>
+          <w:p>
+            <w:pPr>
+              <w:pStyle w:val="ListParagraph"/>
+              <w:numPr>
+                <w:ilvl w:val="0"/>
+                <w:numId w:val="4"/>
+              </w:numPr>
               <w:spacing w:before="280" w:after="280"/>
               <w:rPr>
                 <w:sz w:val="28"/>
                 <w:szCs w:val="28"/>
               </w:rPr>
             </w:pPr>
-            <w:r>
-              <w:rPr>
-                <w:sz w:val="28"/>
-                <w:szCs w:val="28"/>
-              </w:rPr>
-              <w:t>Nếu không chọn lưu thì hệ thống sẽ hủy kết quả.</w:t>
+            <w:proofErr w:type="spellStart"/>
+            <w:r>
+              <w:rPr>
+                <w:sz w:val="28"/>
+                <w:szCs w:val="28"/>
+              </w:rPr>
+              <w:t>Nếu</w:t>
+            </w:r>
+            <w:proofErr w:type="spellEnd"/>
+            <w:r>
+              <w:rPr>
+                <w:sz w:val="28"/>
+                <w:szCs w:val="28"/>
+              </w:rPr>
+              <w:t xml:space="preserve"> </w:t>
+            </w:r>
+            <w:proofErr w:type="spellStart"/>
+            <w:r>
+              <w:rPr>
+                <w:sz w:val="28"/>
+                <w:szCs w:val="28"/>
+              </w:rPr>
+              <w:t>không</w:t>
+            </w:r>
+            <w:proofErr w:type="spellEnd"/>
+            <w:r>
+              <w:rPr>
+                <w:sz w:val="28"/>
+                <w:szCs w:val="28"/>
+              </w:rPr>
+              <w:t xml:space="preserve"> </w:t>
+            </w:r>
+            <w:proofErr w:type="spellStart"/>
+            <w:r>
+              <w:rPr>
+                <w:sz w:val="28"/>
+                <w:szCs w:val="28"/>
+              </w:rPr>
+              <w:t>chọn</w:t>
+            </w:r>
+            <w:proofErr w:type="spellEnd"/>
+            <w:r>
+              <w:rPr>
+                <w:sz w:val="28"/>
+                <w:szCs w:val="28"/>
+              </w:rPr>
+              <w:t xml:space="preserve"> </w:t>
+            </w:r>
+            <w:proofErr w:type="spellStart"/>
+            <w:r>
+              <w:rPr>
+                <w:sz w:val="28"/>
+                <w:szCs w:val="28"/>
+              </w:rPr>
+              <w:t>lưu</w:t>
+            </w:r>
+            <w:proofErr w:type="spellEnd"/>
+            <w:r>
+              <w:rPr>
+                <w:sz w:val="28"/>
+                <w:szCs w:val="28"/>
+              </w:rPr>
+              <w:t xml:space="preserve"> thì hệ thống sẽ hủy kết quả.</w:t>
             </w:r>
           </w:p>
         </w:tc>
@@ -10663,7 +10742,6 @@
                 <w:sz w:val="28"/>
                 <w:szCs w:val="28"/>
               </w:rPr>
-              <w:lastRenderedPageBreak/>
               <w:t>Ràng buộc phi chức năng</w:t>
             </w:r>
           </w:p>
@@ -11046,7 +11124,14 @@
                 <w:sz w:val="28"/>
                 <w:szCs w:val="28"/>
               </w:rPr>
-              <w:t>B1: Đăng nhập.</w:t>
+              <w:t xml:space="preserve">Bước </w:t>
+            </w:r>
+            <w:r>
+              <w:rPr>
+                <w:sz w:val="28"/>
+                <w:szCs w:val="28"/>
+              </w:rPr>
+              <w:t>1: Đăng nhập.</w:t>
             </w:r>
           </w:p>
           <w:p>
@@ -11062,7 +11147,14 @@
                 <w:sz w:val="28"/>
                 <w:szCs w:val="28"/>
               </w:rPr>
-              <w:t>B2: Chọn lớp cần nhập điểm.</w:t>
+              <w:t xml:space="preserve">Bước </w:t>
+            </w:r>
+            <w:r>
+              <w:rPr>
+                <w:sz w:val="28"/>
+                <w:szCs w:val="28"/>
+              </w:rPr>
+              <w:t>2: Chọn lớp cần nhập điểm.</w:t>
             </w:r>
           </w:p>
           <w:p>
@@ -11078,7 +11170,14 @@
                 <w:sz w:val="28"/>
                 <w:szCs w:val="28"/>
               </w:rPr>
-              <w:t>B3: Nhập điểm cho từng học sinh tương ứng với các trường hiển thị trên trang web.</w:t>
+              <w:t xml:space="preserve">Bước </w:t>
+            </w:r>
+            <w:r>
+              <w:rPr>
+                <w:sz w:val="28"/>
+                <w:szCs w:val="28"/>
+              </w:rPr>
+              <w:t>3: Nhập điểm cho từng học sinh tương ứng với các trường hiển thị trên trang web.</w:t>
             </w:r>
           </w:p>
           <w:p>
@@ -11094,7 +11193,14 @@
                 <w:sz w:val="28"/>
                 <w:szCs w:val="28"/>
               </w:rPr>
-              <w:t>B4: Nhấp save để lưu.</w:t>
+              <w:t xml:space="preserve">Bước </w:t>
+            </w:r>
+            <w:r>
+              <w:rPr>
+                <w:sz w:val="28"/>
+                <w:szCs w:val="28"/>
+              </w:rPr>
+              <w:t>4: Nhấp save để lưu.</w:t>
             </w:r>
           </w:p>
           <w:p>
@@ -11110,7 +11216,14 @@
                 <w:sz w:val="28"/>
                 <w:szCs w:val="28"/>
               </w:rPr>
-              <w:t>B5: Hệ thống báo save thành công</w:t>
+              <w:t xml:space="preserve">Bước </w:t>
+            </w:r>
+            <w:r>
+              <w:rPr>
+                <w:sz w:val="28"/>
+                <w:szCs w:val="28"/>
+              </w:rPr>
+              <w:t>5: Hệ thống báo save thành công</w:t>
             </w:r>
           </w:p>
         </w:tc>
@@ -11146,18 +11259,71 @@
           </w:tcPr>
           <w:p>
             <w:pPr>
+              <w:pStyle w:val="ListParagraph"/>
+              <w:numPr>
+                <w:ilvl w:val="0"/>
+                <w:numId w:val="4"/>
+              </w:numPr>
               <w:spacing w:before="280" w:after="280"/>
               <w:rPr>
                 <w:sz w:val="28"/>
                 <w:szCs w:val="28"/>
               </w:rPr>
             </w:pPr>
-            <w:r>
-              <w:rPr>
-                <w:sz w:val="28"/>
-                <w:szCs w:val="28"/>
-              </w:rPr>
-              <w:t>B4: Nếu giáo viên nhập chưa đủ thông tin mà đã save thì hệ thống sẽ lưu những thông tin đã nhập. Nếu không nhấn vào save thì sẽ hủy nội dung nhập. Nếu điểm số giáo viên nhập không hợp lệ thì khi nhấn lưu hệ thống sẽ báo lỗi.</w:t>
+            <w:proofErr w:type="spellStart"/>
+            <w:r>
+              <w:rPr>
+                <w:sz w:val="28"/>
+                <w:szCs w:val="28"/>
+              </w:rPr>
+              <w:t>Bước</w:t>
+            </w:r>
+            <w:proofErr w:type="spellEnd"/>
+            <w:r>
+              <w:rPr>
+                <w:sz w:val="28"/>
+                <w:szCs w:val="28"/>
+              </w:rPr>
+              <w:t xml:space="preserve"> </w:t>
+            </w:r>
+            <w:r>
+              <w:rPr>
+                <w:sz w:val="28"/>
+                <w:szCs w:val="28"/>
+              </w:rPr>
+              <w:t xml:space="preserve">4: </w:t>
+            </w:r>
+            <w:proofErr w:type="spellStart"/>
+            <w:r>
+              <w:rPr>
+                <w:sz w:val="28"/>
+                <w:szCs w:val="28"/>
+              </w:rPr>
+              <w:t>Nếu</w:t>
+            </w:r>
+            <w:proofErr w:type="spellEnd"/>
+            <w:r>
+              <w:rPr>
+                <w:sz w:val="28"/>
+                <w:szCs w:val="28"/>
+              </w:rPr>
+              <w:t xml:space="preserve"> </w:t>
+            </w:r>
+            <w:proofErr w:type="spellStart"/>
+            <w:r>
+              <w:rPr>
+                <w:sz w:val="28"/>
+                <w:szCs w:val="28"/>
+              </w:rPr>
+              <w:t>giáo</w:t>
+            </w:r>
+            <w:proofErr w:type="spellEnd"/>
+            <w:r>
+              <w:rPr>
+                <w:sz w:val="28"/>
+                <w:szCs w:val="28"/>
+              </w:rPr>
+              <w:t xml:space="preserve"> viên nhập chưa đủ thông tin mà đã save thì hệ thống sẽ lưu những thông tin đã nhập. Nếu không nhấn vào save thì sẽ hủy nội dung nhập. Nếu điểm số giáo viên nhập không hợp lệ thì khi nhấn lưu hệ thống sẽ báo lỗi.</w:t>
             </w:r>
           </w:p>
         </w:tc>
@@ -11361,7 +11527,6 @@
                 <w:sz w:val="28"/>
                 <w:szCs w:val="28"/>
               </w:rPr>
-              <w:lastRenderedPageBreak/>
               <w:t>Tóm tắt</w:t>
             </w:r>
           </w:p>
@@ -11409,6 +11574,7 @@
                 <w:sz w:val="28"/>
                 <w:szCs w:val="28"/>
               </w:rPr>
+              <w:lastRenderedPageBreak/>
               <w:t>Tác nhân</w:t>
             </w:r>
           </w:p>
@@ -11571,7 +11737,14 @@
                 <w:sz w:val="28"/>
                 <w:szCs w:val="28"/>
               </w:rPr>
-              <w:t>B1: Đăng nhập vào hệ thống.</w:t>
+              <w:t xml:space="preserve">Bước </w:t>
+            </w:r>
+            <w:r>
+              <w:rPr>
+                <w:sz w:val="28"/>
+                <w:szCs w:val="28"/>
+              </w:rPr>
+              <w:t>1: Đăng nhập vào hệ thống.</w:t>
             </w:r>
           </w:p>
           <w:p>
@@ -11587,7 +11760,14 @@
                 <w:sz w:val="28"/>
                 <w:szCs w:val="28"/>
               </w:rPr>
-              <w:t>B2: Vào trường xem điểm</w:t>
+              <w:t xml:space="preserve">Bước </w:t>
+            </w:r>
+            <w:r>
+              <w:rPr>
+                <w:sz w:val="28"/>
+                <w:szCs w:val="28"/>
+              </w:rPr>
+              <w:t>2: Vào trường xem điểm</w:t>
             </w:r>
           </w:p>
           <w:p>
@@ -11603,7 +11783,14 @@
                 <w:sz w:val="28"/>
                 <w:szCs w:val="28"/>
               </w:rPr>
-              <w:t xml:space="preserve">B3: Chọn học kỳ muốn xem điểm </w:t>
+              <w:t xml:space="preserve">Bước </w:t>
+            </w:r>
+            <w:r>
+              <w:rPr>
+                <w:sz w:val="28"/>
+                <w:szCs w:val="28"/>
+              </w:rPr>
+              <w:t xml:space="preserve">3: Chọn học kỳ muốn xem điểm </w:t>
             </w:r>
           </w:p>
           <w:p>
@@ -11619,7 +11806,14 @@
                 <w:sz w:val="28"/>
                 <w:szCs w:val="28"/>
               </w:rPr>
-              <w:t>B4:Nhấn nút tra cứu để xem điểm.</w:t>
+              <w:t xml:space="preserve">Bước </w:t>
+            </w:r>
+            <w:r>
+              <w:rPr>
+                <w:sz w:val="28"/>
+                <w:szCs w:val="28"/>
+              </w:rPr>
+              <w:t>4:Nhấn nút tra cứu để xem điểm.</w:t>
             </w:r>
           </w:p>
         </w:tc>
@@ -11975,16 +12169,16 @@
             <w:pPr>
               <w:jc w:val="left"/>
               <w:rPr>
-                <w:sz w:val="22"/>
-                <w:szCs w:val="22"/>
-              </w:rPr>
-            </w:pPr>
-            <w:r>
-              <w:rPr>
-                <w:sz w:val="22"/>
-                <w:szCs w:val="22"/>
-              </w:rPr>
-              <w:t>Các Actor phải đăng nhập vào hệ thống</w:t>
+                <w:sz w:val="28"/>
+                <w:szCs w:val="28"/>
+              </w:rPr>
+            </w:pPr>
+            <w:r>
+              <w:rPr>
+                <w:sz w:val="28"/>
+                <w:szCs w:val="28"/>
+              </w:rPr>
+              <w:t>Đăng nhập vào hệ thống.</w:t>
             </w:r>
           </w:p>
         </w:tc>
@@ -12068,75 +12262,128 @@
           <w:p>
             <w:pPr>
               <w:spacing w:before="280" w:after="280"/>
-              <w:ind w:left="720"/>
-              <w:rPr>
-                <w:sz w:val="28"/>
-                <w:szCs w:val="28"/>
-              </w:rPr>
-            </w:pPr>
-            <w:r>
-              <w:rPr>
-                <w:sz w:val="28"/>
-                <w:szCs w:val="28"/>
-              </w:rPr>
-              <w:t>B1: Đăng nhập hệ thống</w:t>
+              <w:rPr>
+                <w:sz w:val="28"/>
+                <w:szCs w:val="28"/>
+              </w:rPr>
+            </w:pPr>
+            <w:r>
+              <w:rPr>
+                <w:sz w:val="28"/>
+                <w:szCs w:val="28"/>
+              </w:rPr>
+              <w:t xml:space="preserve">Bước </w:t>
+            </w:r>
+            <w:r>
+              <w:rPr>
+                <w:sz w:val="28"/>
+                <w:szCs w:val="28"/>
+              </w:rPr>
+              <w:t>1: Đăng nhập hệ thống</w:t>
             </w:r>
           </w:p>
           <w:p>
             <w:pPr>
               <w:spacing w:before="280" w:after="280"/>
-              <w:ind w:left="720"/>
-              <w:rPr>
-                <w:sz w:val="28"/>
-                <w:szCs w:val="28"/>
-              </w:rPr>
-            </w:pPr>
-            <w:r>
-              <w:rPr>
-                <w:sz w:val="28"/>
-                <w:szCs w:val="28"/>
-              </w:rPr>
-              <w:t>B2: Chọn mục quản lí tài khoản</w:t>
+              <w:rPr>
+                <w:sz w:val="28"/>
+                <w:szCs w:val="28"/>
+              </w:rPr>
+            </w:pPr>
+            <w:r>
+              <w:rPr>
+                <w:sz w:val="28"/>
+                <w:szCs w:val="28"/>
+              </w:rPr>
+              <w:t xml:space="preserve">Bước </w:t>
+            </w:r>
+            <w:r>
+              <w:rPr>
+                <w:sz w:val="28"/>
+                <w:szCs w:val="28"/>
+              </w:rPr>
+              <w:t>2: Chọn mục quản lí tài khoản</w:t>
             </w:r>
           </w:p>
           <w:p>
             <w:pPr>
               <w:spacing w:before="280" w:after="280"/>
-              <w:ind w:left="720"/>
-              <w:rPr>
-                <w:sz w:val="28"/>
-                <w:szCs w:val="28"/>
-              </w:rPr>
-            </w:pPr>
-            <w:r>
-              <w:rPr>
-                <w:sz w:val="28"/>
-                <w:szCs w:val="28"/>
-              </w:rPr>
-              <w:t>B3: Chọn chức năng đổi mật khẩu</w:t>
+              <w:rPr>
+                <w:sz w:val="28"/>
+                <w:szCs w:val="28"/>
+              </w:rPr>
+            </w:pPr>
+            <w:r>
+              <w:rPr>
+                <w:sz w:val="28"/>
+                <w:szCs w:val="28"/>
+              </w:rPr>
+              <w:t xml:space="preserve">Bước </w:t>
+            </w:r>
+            <w:r>
+              <w:rPr>
+                <w:sz w:val="28"/>
+                <w:szCs w:val="28"/>
+              </w:rPr>
+              <w:t>3: Chọn chức năng đổi mật khẩu</w:t>
             </w:r>
           </w:p>
           <w:p>
             <w:pPr>
               <w:spacing w:before="280" w:after="280"/>
-              <w:ind w:left="720"/>
-              <w:rPr>
-                <w:sz w:val="28"/>
-                <w:szCs w:val="28"/>
-              </w:rPr>
-            </w:pPr>
-            <w:r>
-              <w:rPr>
-                <w:sz w:val="28"/>
-                <w:szCs w:val="28"/>
-              </w:rPr>
-              <w:t>B4: Nhập mật khẩu cũ</w:t>
+              <w:rPr>
+                <w:sz w:val="28"/>
+                <w:szCs w:val="28"/>
+              </w:rPr>
+            </w:pPr>
+            <w:r>
+              <w:rPr>
+                <w:sz w:val="28"/>
+                <w:szCs w:val="28"/>
+              </w:rPr>
+              <w:t xml:space="preserve">Bước </w:t>
+            </w:r>
+            <w:r>
+              <w:rPr>
+                <w:sz w:val="28"/>
+                <w:szCs w:val="28"/>
+              </w:rPr>
+              <w:t>4: Nhập mật khẩu cũ</w:t>
             </w:r>
           </w:p>
           <w:p>
             <w:pPr>
               <w:spacing w:before="280" w:after="280"/>
-              <w:ind w:left="720"/>
+              <w:rPr>
+                <w:sz w:val="28"/>
+                <w:szCs w:val="28"/>
+              </w:rPr>
+            </w:pPr>
+            <w:r>
+              <w:rPr>
+                <w:sz w:val="28"/>
+                <w:szCs w:val="28"/>
+              </w:rPr>
+              <w:t xml:space="preserve">Bước </w:t>
+            </w:r>
+            <w:r>
+              <w:rPr>
+                <w:sz w:val="28"/>
+                <w:szCs w:val="28"/>
+              </w:rPr>
+              <w:t xml:space="preserve">5: Nhấn </w:t>
+            </w:r>
+            <w:r>
+              <w:rPr>
+                <w:sz w:val="28"/>
+                <w:szCs w:val="28"/>
+              </w:rPr>
+              <w:t>OK</w:t>
+            </w:r>
+          </w:p>
+          <w:p>
+            <w:pPr>
+              <w:spacing w:before="280" w:after="280"/>
               <w:rPr>
                 <w:sz w:val="28"/>
                 <w:szCs w:val="28"/>
@@ -12148,58 +12395,67 @@
                 <w:szCs w:val="28"/>
               </w:rPr>
               <w:lastRenderedPageBreak/>
-              <w:t>B5: Nhấn OK</w:t>
+              <w:t xml:space="preserve">Bước </w:t>
+            </w:r>
+            <w:r>
+              <w:rPr>
+                <w:sz w:val="28"/>
+                <w:szCs w:val="28"/>
+              </w:rPr>
+              <w:t>6: Nhập mật khẩu mới</w:t>
             </w:r>
           </w:p>
           <w:p>
             <w:pPr>
               <w:spacing w:before="280" w:after="280"/>
-              <w:ind w:left="720"/>
-              <w:rPr>
-                <w:sz w:val="28"/>
-                <w:szCs w:val="28"/>
-              </w:rPr>
-            </w:pPr>
-            <w:r>
-              <w:rPr>
-                <w:sz w:val="28"/>
-                <w:szCs w:val="28"/>
-              </w:rPr>
-              <w:t>B6: Nhập mật khẩu mới</w:t>
+              <w:rPr>
+                <w:sz w:val="28"/>
+                <w:szCs w:val="28"/>
+              </w:rPr>
+            </w:pPr>
+            <w:r>
+              <w:rPr>
+                <w:sz w:val="28"/>
+                <w:szCs w:val="28"/>
+              </w:rPr>
+              <w:t xml:space="preserve">Bước </w:t>
+            </w:r>
+            <w:r>
+              <w:rPr>
+                <w:sz w:val="28"/>
+                <w:szCs w:val="28"/>
+              </w:rPr>
+              <w:t>7: Xác nhận lại mật khẩu vừa nhập</w:t>
             </w:r>
           </w:p>
           <w:p>
             <w:pPr>
               <w:spacing w:before="280" w:after="280"/>
-              <w:ind w:left="720"/>
-              <w:rPr>
-                <w:sz w:val="28"/>
-                <w:szCs w:val="28"/>
-              </w:rPr>
-            </w:pPr>
-            <w:r>
-              <w:rPr>
-                <w:sz w:val="28"/>
-                <w:szCs w:val="28"/>
-              </w:rPr>
-              <w:t>B7: Xác nhận lại mật khẩu vừa nhập</w:t>
-            </w:r>
-          </w:p>
-          <w:p>
-            <w:pPr>
-              <w:spacing w:before="280" w:after="280"/>
-              <w:ind w:left="720"/>
-              <w:rPr>
-                <w:sz w:val="28"/>
-                <w:szCs w:val="28"/>
-              </w:rPr>
-            </w:pPr>
-            <w:r>
-              <w:rPr>
-                <w:sz w:val="28"/>
-                <w:szCs w:val="28"/>
-              </w:rPr>
-              <w:t>B8: Nhấn OK</w:t>
+              <w:rPr>
+                <w:sz w:val="28"/>
+                <w:szCs w:val="28"/>
+              </w:rPr>
+            </w:pPr>
+            <w:r>
+              <w:rPr>
+                <w:sz w:val="28"/>
+                <w:szCs w:val="28"/>
+              </w:rPr>
+              <w:t xml:space="preserve">Bước </w:t>
+            </w:r>
+            <w:r>
+              <w:rPr>
+                <w:sz w:val="28"/>
+                <w:szCs w:val="28"/>
+              </w:rPr>
+              <w:t xml:space="preserve"> </w:t>
+            </w:r>
+            <w:r>
+              <w:rPr>
+                <w:sz w:val="28"/>
+                <w:szCs w:val="28"/>
+              </w:rPr>
+              <w:t>8: Nhấn OK</w:t>
             </w:r>
           </w:p>
         </w:tc>
@@ -12225,6 +12481,7 @@
                 <w:sz w:val="28"/>
                 <w:szCs w:val="28"/>
               </w:rPr>
+              <w:lastRenderedPageBreak/>
               <w:t>Kịch bản phụ</w:t>
             </w:r>
           </w:p>
@@ -12250,7 +12507,21 @@
                 <w:sz w:val="28"/>
                 <w:szCs w:val="28"/>
               </w:rPr>
-              <w:t>Nếu nhập sai mật khẩu cũ thì bắt nhập lại</w:t>
+              <w:t xml:space="preserve">Nếu nhập sai mật khẩu cũ thì </w:t>
+            </w:r>
+            <w:r>
+              <w:rPr>
+                <w:sz w:val="28"/>
+                <w:szCs w:val="28"/>
+              </w:rPr>
+              <w:t>yêu cầu</w:t>
+            </w:r>
+            <w:r>
+              <w:rPr>
+                <w:sz w:val="28"/>
+                <w:szCs w:val="28"/>
+              </w:rPr>
+              <w:t xml:space="preserve"> nhập lại</w:t>
             </w:r>
           </w:p>
           <w:p>
@@ -12352,20 +12623,6 @@
           <w:szCs w:val="40"/>
         </w:rPr>
         <w:t>Biểu đồ tuần tự</w:t>
-      </w:r>
-    </w:p>
-    <w:p>
-      <w:pPr>
-        <w:spacing w:before="280" w:after="280"/>
-        <w:rPr>
-          <w:i/>
-        </w:rPr>
-      </w:pPr>
-      <w:r>
-        <w:rPr>
-          <w:i/>
-        </w:rPr>
-        <w:t>[ Vẽ biểu đồ tuần tự cho các use case quan trọng nhất đã chọn ở trên. ]</w:t>
       </w:r>
     </w:p>
     <w:p>
@@ -12490,6 +12747,7 @@
           <w:noProof/>
           <w:color w:val="4472C4"/>
         </w:rPr>
+        <w:lastRenderedPageBreak/>
         <w:drawing>
           <wp:inline distT="114300" distB="114300" distL="114300" distR="114300" wp14:anchorId="38BA45F8" wp14:editId="5D1B1DEC">
             <wp:extent cx="6300000" cy="3429000"/>
@@ -12565,7 +12823,6 @@
           <w:noProof/>
           <w:color w:val="4472C4"/>
         </w:rPr>
-        <w:lastRenderedPageBreak/>
         <w:drawing>
           <wp:inline distT="114300" distB="114300" distL="114300" distR="114300" wp14:anchorId="7457D6F9" wp14:editId="68DF1267">
             <wp:extent cx="6300000" cy="3721100"/>
@@ -12716,7 +12973,6 @@
           <w:noProof/>
           <w:color w:val="4472C4"/>
         </w:rPr>
-        <w:lastRenderedPageBreak/>
         <w:drawing>
           <wp:inline distT="114300" distB="114300" distL="114300" distR="114300" wp14:anchorId="3A75A0EE" wp14:editId="4DABA653">
             <wp:extent cx="6300000" cy="3746500"/>
@@ -12863,7 +13119,6 @@
         </w:numPr>
       </w:pPr>
       <w:r>
-        <w:lastRenderedPageBreak/>
         <w:t>Thiết kế sơ bộ</w:t>
       </w:r>
     </w:p>
@@ -13004,7 +13259,6 @@
       <w:bookmarkStart w:id="7" w:name="_1t3h5sf" w:colFirst="0" w:colLast="0"/>
       <w:bookmarkEnd w:id="7"/>
       <w:r>
-        <w:lastRenderedPageBreak/>
         <w:t>Kế hoạch làm việc</w:t>
       </w:r>
     </w:p>
@@ -14925,7 +15179,7 @@
       <w:lvlText w:val="-"/>
       <w:lvlJc w:val="left"/>
       <w:pPr>
-        <w:ind w:left="720" w:hanging="360"/>
+        <w:ind w:left="1080" w:hanging="360"/>
       </w:pPr>
       <w:rPr>
         <w:u w:val="none"/>
@@ -14937,7 +15191,7 @@
       <w:lvlText w:val="-"/>
       <w:lvlJc w:val="left"/>
       <w:pPr>
-        <w:ind w:left="1440" w:hanging="360"/>
+        <w:ind w:left="1800" w:hanging="360"/>
       </w:pPr>
       <w:rPr>
         <w:u w:val="none"/>
@@ -14949,7 +15203,7 @@
       <w:lvlText w:val="-"/>
       <w:lvlJc w:val="left"/>
       <w:pPr>
-        <w:ind w:left="2160" w:hanging="360"/>
+        <w:ind w:left="2520" w:hanging="360"/>
       </w:pPr>
       <w:rPr>
         <w:u w:val="none"/>
@@ -14961,7 +15215,7 @@
       <w:lvlText w:val="-"/>
       <w:lvlJc w:val="left"/>
       <w:pPr>
-        <w:ind w:left="2880" w:hanging="360"/>
+        <w:ind w:left="3240" w:hanging="360"/>
       </w:pPr>
       <w:rPr>
         <w:u w:val="none"/>
@@ -14973,7 +15227,7 @@
       <w:lvlText w:val="-"/>
       <w:lvlJc w:val="left"/>
       <w:pPr>
-        <w:ind w:left="3600" w:hanging="360"/>
+        <w:ind w:left="3960" w:hanging="360"/>
       </w:pPr>
       <w:rPr>
         <w:u w:val="none"/>
@@ -14985,7 +15239,7 @@
       <w:lvlText w:val="-"/>
       <w:lvlJc w:val="left"/>
       <w:pPr>
-        <w:ind w:left="4320" w:hanging="360"/>
+        <w:ind w:left="4680" w:hanging="360"/>
       </w:pPr>
       <w:rPr>
         <w:u w:val="none"/>
@@ -14997,7 +15251,7 @@
       <w:lvlText w:val="-"/>
       <w:lvlJc w:val="left"/>
       <w:pPr>
-        <w:ind w:left="5040" w:hanging="360"/>
+        <w:ind w:left="5400" w:hanging="360"/>
       </w:pPr>
       <w:rPr>
         <w:u w:val="none"/>
@@ -15009,7 +15263,7 @@
       <w:lvlText w:val="-"/>
       <w:lvlJc w:val="left"/>
       <w:pPr>
-        <w:ind w:left="5760" w:hanging="360"/>
+        <w:ind w:left="6120" w:hanging="360"/>
       </w:pPr>
       <w:rPr>
         <w:u w:val="none"/>
@@ -15021,7 +15275,7 @@
       <w:lvlText w:val="-"/>
       <w:lvlJc w:val="left"/>
       <w:pPr>
-        <w:ind w:left="6480" w:hanging="360"/>
+        <w:ind w:left="6840" w:hanging="360"/>
       </w:pPr>
       <w:rPr>
         <w:u w:val="none"/>
@@ -15603,7 +15857,7 @@
       <w:lvlText w:val="-"/>
       <w:lvlJc w:val="left"/>
       <w:pPr>
-        <w:ind w:left="720" w:hanging="360"/>
+        <w:ind w:left="1080" w:hanging="360"/>
       </w:pPr>
       <w:rPr>
         <w:u w:val="none"/>
@@ -15615,7 +15869,7 @@
       <w:lvlText w:val="-"/>
       <w:lvlJc w:val="left"/>
       <w:pPr>
-        <w:ind w:left="1440" w:hanging="360"/>
+        <w:ind w:left="1800" w:hanging="360"/>
       </w:pPr>
       <w:rPr>
         <w:u w:val="none"/>
@@ -15627,7 +15881,7 @@
       <w:lvlText w:val="-"/>
       <w:lvlJc w:val="left"/>
       <w:pPr>
-        <w:ind w:left="2160" w:hanging="360"/>
+        <w:ind w:left="2520" w:hanging="360"/>
       </w:pPr>
       <w:rPr>
         <w:u w:val="none"/>
@@ -15639,7 +15893,7 @@
       <w:lvlText w:val="-"/>
       <w:lvlJc w:val="left"/>
       <w:pPr>
-        <w:ind w:left="2880" w:hanging="360"/>
+        <w:ind w:left="3240" w:hanging="360"/>
       </w:pPr>
       <w:rPr>
         <w:u w:val="none"/>
@@ -15651,7 +15905,7 @@
       <w:lvlText w:val="-"/>
       <w:lvlJc w:val="left"/>
       <w:pPr>
-        <w:ind w:left="3600" w:hanging="360"/>
+        <w:ind w:left="3960" w:hanging="360"/>
       </w:pPr>
       <w:rPr>
         <w:u w:val="none"/>
@@ -15663,7 +15917,7 @@
       <w:lvlText w:val="-"/>
       <w:lvlJc w:val="left"/>
       <w:pPr>
-        <w:ind w:left="4320" w:hanging="360"/>
+        <w:ind w:left="4680" w:hanging="360"/>
       </w:pPr>
       <w:rPr>
         <w:u w:val="none"/>
@@ -15675,7 +15929,7 @@
       <w:lvlText w:val="-"/>
       <w:lvlJc w:val="left"/>
       <w:pPr>
-        <w:ind w:left="5040" w:hanging="360"/>
+        <w:ind w:left="5400" w:hanging="360"/>
       </w:pPr>
       <w:rPr>
         <w:u w:val="none"/>
@@ -15687,7 +15941,7 @@
       <w:lvlText w:val="-"/>
       <w:lvlJc w:val="left"/>
       <w:pPr>
-        <w:ind w:left="5760" w:hanging="360"/>
+        <w:ind w:left="6120" w:hanging="360"/>
       </w:pPr>
       <w:rPr>
         <w:u w:val="none"/>
@@ -15699,7 +15953,7 @@
       <w:lvlText w:val="-"/>
       <w:lvlJc w:val="left"/>
       <w:pPr>
-        <w:ind w:left="6480" w:hanging="360"/>
+        <w:ind w:left="6840" w:hanging="360"/>
       </w:pPr>
       <w:rPr>
         <w:u w:val="none"/>
@@ -17320,18 +17574,18 @@
 </file>
 
 <file path=customXml/item2.xml><?xml version="1.0" encoding="utf-8"?>
+<p:properties xmlns:p="http://schemas.microsoft.com/office/2006/metadata/properties" xmlns:xsi="http://www.w3.org/2001/XMLSchema-instance" xmlns:pc="http://schemas.microsoft.com/office/infopath/2007/PartnerControls">
+  <documentManagement/>
+</p:properties>
+</file>
+
+<file path=customXml/item3.xml><?xml version="1.0" encoding="utf-8"?>
 <?mso-contentType ?>
 <FormTemplates xmlns="http://schemas.microsoft.com/sharepoint/v3/contenttype/forms">
   <Display>DocumentLibraryForm</Display>
   <Edit>DocumentLibraryForm</Edit>
   <New>DocumentLibraryForm</New>
 </FormTemplates>
-</file>
-
-<file path=customXml/item3.xml><?xml version="1.0" encoding="utf-8"?>
-<p:properties xmlns:p="http://schemas.microsoft.com/office/2006/metadata/properties" xmlns:xsi="http://www.w3.org/2001/XMLSchema-instance" xmlns:pc="http://schemas.microsoft.com/office/infopath/2007/PartnerControls">
-  <documentManagement/>
-</p:properties>
 </file>
 
 <file path=customXml/itemProps1.xml><?xml version="1.0" encoding="utf-8"?>
@@ -17353,18 +17607,18 @@
 </file>
 
 <file path=customXml/itemProps2.xml><?xml version="1.0" encoding="utf-8"?>
-<ds:datastoreItem xmlns:ds="http://schemas.openxmlformats.org/officeDocument/2006/customXml" ds:itemID="{D6D548B5-86DF-4AD1-A95E-9ADD13B1CAEB}">
-  <ds:schemaRefs>
-    <ds:schemaRef ds:uri="http://schemas.microsoft.com/sharepoint/v3/contenttype/forms"/>
-  </ds:schemaRefs>
-</ds:datastoreItem>
-</file>
-
-<file path=customXml/itemProps3.xml><?xml version="1.0" encoding="utf-8"?>
 <ds:datastoreItem xmlns:ds="http://schemas.openxmlformats.org/officeDocument/2006/customXml" ds:itemID="{EA57C352-EA90-4149-8B7C-2F505EC44A88}">
   <ds:schemaRefs>
     <ds:schemaRef ds:uri="http://schemas.microsoft.com/office/2006/metadata/properties"/>
     <ds:schemaRef ds:uri="http://schemas.microsoft.com/office/infopath/2007/PartnerControls"/>
   </ds:schemaRefs>
 </ds:datastoreItem>
+</file>
+
+<file path=customXml/itemProps3.xml><?xml version="1.0" encoding="utf-8"?>
+<ds:datastoreItem xmlns:ds="http://schemas.openxmlformats.org/officeDocument/2006/customXml" ds:itemID="{D6D548B5-86DF-4AD1-A95E-9ADD13B1CAEB}">
+  <ds:schemaRefs>
+    <ds:schemaRef ds:uri="http://schemas.microsoft.com/sharepoint/v3/contenttype/forms"/>
+  </ds:schemaRefs>
+</ds:datastoreItem>
 </file>
</xml_diff>